<commit_message>
criadas todas as entidades do jogo com spring data JPA, a entidade feedback foi removida do projeto por enquanto, até da documentação também
</commit_message>
<xml_diff>
--- a/Docs/Interface do jogo questões-BR.docx
+++ b/Docs/Interface do jogo questões-BR.docx
@@ -4,7 +4,15 @@
   <w:body>
     <w:p>
       <w:r>
-        <w:t>Interface do jogo questões_BR.</w:t>
+        <w:t xml:space="preserve">Interface do jogo </w:t>
+      </w:r>
+      <w:proofErr w:type="spellStart"/>
+      <w:r>
+        <w:t>questões_BR</w:t>
+      </w:r>
+      <w:proofErr w:type="spellEnd"/>
+      <w:r>
+        <w:t>.</w:t>
       </w:r>
     </w:p>
     <w:p/>
@@ -540,93 +548,7 @@
         <w:t>Sucessivos textos indicando o nome do jogador e a sua respectiva pontuação, do primeiro ao décimo lugar.</w:t>
       </w:r>
     </w:p>
-    <w:p>
-      <w:pPr>
-        <w:ind w:left="1800"/>
-      </w:pPr>
-    </w:p>
-    <w:p>
-      <w:pPr>
-        <w:ind w:left="1800"/>
-      </w:pPr>
-      <w:r>
-        <w:t>Contato.</w:t>
-      </w:r>
-    </w:p>
-    <w:p>
-      <w:pPr>
-        <w:ind w:left="1800"/>
-      </w:pPr>
-      <w:r>
-        <w:t>Conterá:</w:t>
-      </w:r>
-    </w:p>
-    <w:p>
-      <w:pPr>
-        <w:pStyle w:val="PargrafodaLista"/>
-        <w:numPr>
-          <w:ilvl w:val="0"/>
-          <w:numId w:val="11"/>
-        </w:numPr>
-      </w:pPr>
-      <w:r>
-        <w:t>Título da página.</w:t>
-      </w:r>
-    </w:p>
-    <w:p>
-      <w:pPr>
-        <w:pStyle w:val="PargrafodaLista"/>
-        <w:numPr>
-          <w:ilvl w:val="0"/>
-          <w:numId w:val="11"/>
-        </w:numPr>
-      </w:pPr>
-      <w:r>
-        <w:lastRenderedPageBreak/>
-        <w:t>Um texto indicando o que a página faz, exemplo: envie aqui o seu feedback e sugestões para melhorar o jogo!</w:t>
-      </w:r>
-    </w:p>
-    <w:p>
-      <w:pPr>
-        <w:pStyle w:val="PargrafodaLista"/>
-        <w:numPr>
-          <w:ilvl w:val="0"/>
-          <w:numId w:val="11"/>
-        </w:numPr>
-      </w:pPr>
-      <w:r>
-        <w:t>Um formulário de contato com os seguintes campos: nome completo do remetente (campo obrigatório), nome de usuário do remetente (opcional, se ele já for um jogador cadastrado), assunto (obrigatório) e mensagem (obrigatório).</w:t>
-      </w:r>
-    </w:p>
-    <w:p>
-      <w:pPr>
-        <w:pStyle w:val="PargrafodaLista"/>
-        <w:numPr>
-          <w:ilvl w:val="0"/>
-          <w:numId w:val="11"/>
-        </w:numPr>
-      </w:pPr>
-      <w:r>
-        <w:t>Um botão de enviar para o usuário enviar o feedback.</w:t>
-      </w:r>
-    </w:p>
-    <w:p>
-      <w:pPr>
-        <w:pStyle w:val="PargrafodaLista"/>
-        <w:numPr>
-          <w:ilvl w:val="0"/>
-          <w:numId w:val="11"/>
-        </w:numPr>
-      </w:pPr>
-      <w:r>
-        <w:t>Ao clicar em enviar, o usuário recebe um feedback do sistema, como Feedback enviado com sucesso!</w:t>
-      </w:r>
-    </w:p>
-    <w:p>
-      <w:pPr>
-        <w:pStyle w:val="PargrafodaLista"/>
-      </w:pPr>
-    </w:p>
+    <w:p/>
     <w:p>
       <w:pPr>
         <w:pStyle w:val="PargrafodaLista"/>

</xml_diff>

<commit_message>
voltando para node.js, vamos tentar a persistência de dados usando arquivos em vez de banco de dados
</commit_message>
<xml_diff>
--- a/Docs/Interface do jogo questões-BR.docx
+++ b/Docs/Interface do jogo questões-BR.docx
@@ -130,84 +130,17 @@
         </w:numPr>
       </w:pPr>
       <w:r>
-        <w:t>Um texto mais detalhado sobre o jogo, explicando regras, pontuação, vidas, ranking, etc.</w:t>
-      </w:r>
-    </w:p>
-    <w:p>
-      <w:pPr>
-        <w:pStyle w:val="PargrafodaLista"/>
-      </w:pPr>
-    </w:p>
-    <w:p>
-      <w:pPr>
-        <w:pStyle w:val="PargrafodaLista"/>
-      </w:pPr>
-      <w:r>
-        <w:t>Registre-se no jogo.</w:t>
-      </w:r>
-    </w:p>
-    <w:p>
-      <w:pPr>
-        <w:pStyle w:val="PargrafodaLista"/>
-      </w:pPr>
-      <w:r>
-        <w:t>Conterá:</w:t>
-      </w:r>
-    </w:p>
-    <w:p>
-      <w:pPr>
-        <w:pStyle w:val="PargrafodaLista"/>
-        <w:numPr>
-          <w:ilvl w:val="0"/>
-          <w:numId w:val="4"/>
-        </w:numPr>
-      </w:pPr>
-      <w:r>
-        <w:t>Título da página(nome do jogo).</w:t>
-      </w:r>
-    </w:p>
-    <w:p>
-      <w:pPr>
-        <w:pStyle w:val="PargrafodaLista"/>
-        <w:numPr>
-          <w:ilvl w:val="0"/>
-          <w:numId w:val="4"/>
-        </w:numPr>
-      </w:pPr>
-      <w:r>
-        <w:t>Um texto simples indicando qual é essa página, como “</w:t>
-      </w:r>
-      <w:r>
-        <w:t>registre-se para desfrutar dessa experiência incrível”.</w:t>
-      </w:r>
-    </w:p>
-    <w:p>
-      <w:pPr>
-        <w:pStyle w:val="PargrafodaLista"/>
-        <w:numPr>
-          <w:ilvl w:val="0"/>
-          <w:numId w:val="4"/>
-        </w:numPr>
-      </w:pPr>
-      <w:r>
-        <w:t>Um link para a página de login (esse link não é presente no menu de navegação), para caso o usuário já tenha conta.</w:t>
-      </w:r>
-    </w:p>
-    <w:p>
-      <w:pPr>
-        <w:pStyle w:val="PargrafodaLista"/>
-        <w:numPr>
-          <w:ilvl w:val="0"/>
-          <w:numId w:val="4"/>
-        </w:numPr>
-      </w:pPr>
-      <w:r>
-        <w:t>Um formulário para o usuário se registrar no jogo, com os seguintes campos: nome completo do jogador, nome de usuário e senha.</w:t>
-      </w:r>
-    </w:p>
-    <w:p>
-      <w:pPr>
-        <w:ind w:left="720"/>
+        <w:t xml:space="preserve">Um texto mais detalhado sobre o jogo, explicando regras, pontuação, vidas, </w:t>
+      </w:r>
+      <w:proofErr w:type="gramStart"/>
+      <w:r>
+        <w:t>ranking, etc.</w:t>
+      </w:r>
+      <w:proofErr w:type="gramEnd"/>
+    </w:p>
+    <w:p>
+      <w:pPr>
+        <w:pStyle w:val="PargrafodaLista"/>
       </w:pPr>
     </w:p>
     <w:p>
@@ -307,7 +240,6 @@
         </w:numPr>
       </w:pPr>
       <w:r>
-        <w:lastRenderedPageBreak/>
         <w:t>Um campo de texto para o usuário digitar o número de perguntas que a partida terá.</w:t>
       </w:r>
     </w:p>
@@ -408,6 +340,7 @@
         <w:ind w:left="1800"/>
       </w:pPr>
       <w:r>
+        <w:lastRenderedPageBreak/>
         <w:t>Página de feedback (após o usuário clicar no botão de verificar).</w:t>
       </w:r>
     </w:p>
@@ -452,7 +385,15 @@
         </w:numPr>
       </w:pPr>
       <w:r>
-        <w:t>Um texto (feedback do sistema), indicando a pontuação que o usuário ganhou ou perdeu com essa pergunta, e também a pontuação atualizada dele na partida.</w:t>
+        <w:t xml:space="preserve">Um texto (feedback do sistema), indicando a pontuação que o usuário ganhou ou perdeu com essa pergunta, </w:t>
+      </w:r>
+      <w:proofErr w:type="gramStart"/>
+      <w:r>
+        <w:t>e também</w:t>
+      </w:r>
+      <w:proofErr w:type="gramEnd"/>
+      <w:r>
+        <w:t xml:space="preserve"> a pontuação atualizada dele na partida.</w:t>
       </w:r>
     </w:p>
     <w:p>

</xml_diff>